<commit_message>
benerin seeder & documentation
</commit_message>
<xml_diff>
--- a/Template Dokumentasi Eksternal.docx
+++ b/Template Dokumentasi Eksternal.docx
@@ -1,6 +1,6 @@
 
 <file path=word/document.xml><?xml version="1.0" encoding="utf-8"?>
-<w:document xmlns:wpc="http://schemas.microsoft.com/office/word/2010/wordprocessingCanvas" xmlns:cx="http://schemas.microsoft.com/office/drawing/2014/chartex" xmlns:cx1="http://schemas.microsoft.com/office/drawing/2015/9/8/chartex" xmlns:cx2="http://schemas.microsoft.com/office/drawing/2015/10/21/chartex" xmlns:cx3="http://schemas.microsoft.com/office/drawing/2016/5/9/chartex" xmlns:cx4="http://schemas.microsoft.com/office/drawing/2016/5/10/chartex" xmlns:cx5="http://schemas.microsoft.com/office/drawing/2016/5/11/chartex" xmlns:cx6="http://schemas.microsoft.com/office/drawing/2016/5/12/chartex" xmlns:cx7="http://schemas.microsoft.com/office/drawing/2016/5/13/chartex" xmlns:cx8="http://schemas.microsoft.com/office/drawing/2016/5/14/chartex" xmlns:mc="http://schemas.openxmlformats.org/markup-compatibility/2006" xmlns:aink="http://schemas.microsoft.com/office/drawing/2016/ink" xmlns:am3d="http://schemas.microsoft.com/office/drawing/2017/model3d" xmlns:o="urn:schemas-microsoft-com:office:office" xmlns:r="http://schemas.openxmlformats.org/officeDocument/2006/relationships" xmlns:m="http://schemas.openxmlformats.org/officeDocument/2006/math" xmlns:v="urn:schemas-microsoft-com:vml" xmlns:wp14="http://schemas.microsoft.com/office/word/2010/wordprocessingDrawing" xmlns:wp="http://schemas.openxmlformats.org/drawingml/2006/wordprocessingDrawing" xmlns:w10="urn:schemas-microsoft-com:office:word" xmlns:w="http://schemas.openxmlformats.org/wordprocessingml/2006/main" xmlns:w14="http://schemas.microsoft.com/office/word/2010/wordml" xmlns:w15="http://schemas.microsoft.com/office/word/2012/wordml" xmlns:w16cex="http://schemas.microsoft.com/office/word/2018/wordml/cex" xmlns:w16cid="http://schemas.microsoft.com/office/word/2016/wordml/cid" xmlns:w16="http://schemas.microsoft.com/office/word/2018/wordml" xmlns:w16se="http://schemas.microsoft.com/office/word/2015/wordml/symex" xmlns:wpg="http://schemas.microsoft.com/office/word/2010/wordprocessingGroup" xmlns:wpi="http://schemas.microsoft.com/office/word/2010/wordprocessingInk" xmlns:wne="http://schemas.microsoft.com/office/word/2006/wordml" xmlns:wps="http://schemas.microsoft.com/office/word/2010/wordprocessingShape" mc:Ignorable="w14 w15 w16se w16cid w16 w16cex wp14">
+<w:document xmlns:wpc="http://schemas.microsoft.com/office/word/2010/wordprocessingCanvas" xmlns:cx="http://schemas.microsoft.com/office/drawing/2014/chartex" xmlns:cx1="http://schemas.microsoft.com/office/drawing/2015/9/8/chartex" xmlns:cx2="http://schemas.microsoft.com/office/drawing/2015/10/21/chartex" xmlns:cx3="http://schemas.microsoft.com/office/drawing/2016/5/9/chartex" xmlns:cx4="http://schemas.microsoft.com/office/drawing/2016/5/10/chartex" xmlns:cx5="http://schemas.microsoft.com/office/drawing/2016/5/11/chartex" xmlns:cx6="http://schemas.microsoft.com/office/drawing/2016/5/12/chartex" xmlns:cx7="http://schemas.microsoft.com/office/drawing/2016/5/13/chartex" xmlns:cx8="http://schemas.microsoft.com/office/drawing/2016/5/14/chartex" xmlns:mc="http://schemas.openxmlformats.org/markup-compatibility/2006" xmlns:aink="http://schemas.microsoft.com/office/drawing/2016/ink" xmlns:am3d="http://schemas.microsoft.com/office/drawing/2017/model3d" xmlns:o="urn:schemas-microsoft-com:office:office" xmlns:r="http://schemas.openxmlformats.org/officeDocument/2006/relationships" xmlns:m="http://schemas.openxmlformats.org/officeDocument/2006/math" xmlns:v="urn:schemas-microsoft-com:vml" xmlns:wp14="http://schemas.microsoft.com/office/word/2010/wordprocessingDrawing" xmlns:wp="http://schemas.openxmlformats.org/drawingml/2006/wordprocessingDrawing" xmlns:w10="urn:schemas-microsoft-com:office:word" xmlns:w="http://schemas.openxmlformats.org/wordprocessingml/2006/main" xmlns:w14="http://schemas.microsoft.com/office/word/2010/wordml" xmlns:w15="http://schemas.microsoft.com/office/word/2012/wordml" xmlns:w16cid="http://schemas.microsoft.com/office/word/2016/wordml/cid" xmlns:w16se="http://schemas.microsoft.com/office/word/2015/wordml/symex" xmlns:wpg="http://schemas.microsoft.com/office/word/2010/wordprocessingGroup" xmlns:wpi="http://schemas.microsoft.com/office/word/2010/wordprocessingInk" xmlns:wne="http://schemas.microsoft.com/office/word/2006/wordml" xmlns:wps="http://schemas.microsoft.com/office/word/2010/wordprocessingShape" mc:Ignorable="w14 w15 w16se w16cid wp14">
   <w:body>
     <w:tbl>
       <w:tblPr>
@@ -53,7 +53,7 @@
                 <w:b/>
                 <w:sz w:val="32"/>
               </w:rPr>
-              <w:t xml:space="preserve">[Assignment / </w:t>
+              <w:t>[</w:t>
             </w:r>
             <w:r>
               <w:rPr>
@@ -224,7 +224,7 @@
                 <w:rFonts w:ascii="Arial Narrow" w:hAnsi="Arial Narrow" w:cs="Tahoma"/>
                 <w:sz w:val="36"/>
               </w:rPr>
-              <w:t>&lt;Course Code&gt;</w:t>
+              <w:t>COMP6144</w:t>
             </w:r>
           </w:p>
           <w:p>
@@ -241,7 +241,7 @@
                 <w:rFonts w:ascii="Arial Narrow" w:hAnsi="Arial Narrow" w:cs="Tahoma"/>
                 <w:sz w:val="36"/>
               </w:rPr>
-              <w:t>&lt;Couse Name&gt;</w:t>
+              <w:t>Web Programming</w:t>
             </w:r>
           </w:p>
         </w:tc>
@@ -306,16 +306,7 @@
                 <w:sz w:val="20"/>
                 <w:szCs w:val="20"/>
               </w:rPr>
-              <w:t xml:space="preserve">[Odd / Even / </w:t>
-            </w:r>
-            <w:r>
-              <w:rPr>
-                <w:rFonts w:ascii="Arial" w:hAnsi="Arial" w:cs="Arial"/>
-                <w:iCs/>
-                <w:sz w:val="20"/>
-                <w:szCs w:val="20"/>
-              </w:rPr>
-              <w:t>Compact</w:t>
+              <w:t>[Odd</w:t>
             </w:r>
             <w:r>
               <w:rPr>
@@ -354,7 +345,6 @@
               </w:rPr>
               <w:t xml:space="preserve"> </w:t>
             </w:r>
-            <w:proofErr w:type="spellStart"/>
             <w:r>
               <w:rPr>
                 <w:rFonts w:ascii="Arial" w:hAnsi="Arial" w:cs="Arial"/>
@@ -363,18 +353,7 @@
                 <w:szCs w:val="20"/>
                 <w:lang w:val="id-ID"/>
               </w:rPr>
-              <w:t>Year</w:t>
-            </w:r>
-            <w:proofErr w:type="spellEnd"/>
-            <w:r>
-              <w:rPr>
-                <w:rFonts w:ascii="Arial" w:hAnsi="Arial" w:cs="Arial"/>
-                <w:iCs/>
-                <w:sz w:val="20"/>
-                <w:szCs w:val="20"/>
-                <w:lang w:val="id-ID"/>
-              </w:rPr>
-              <w:t xml:space="preserve"> </w:t>
+              <w:t xml:space="preserve">Year </w:t>
             </w:r>
             <w:r>
               <w:rPr>
@@ -383,7 +362,7 @@
                 <w:sz w:val="20"/>
                 <w:szCs w:val="20"/>
               </w:rPr>
-              <w:t>9999</w:t>
+              <w:t>2020</w:t>
             </w:r>
             <w:r>
               <w:rPr>
@@ -402,7 +381,7 @@
                 <w:sz w:val="20"/>
                 <w:szCs w:val="20"/>
               </w:rPr>
-              <w:t>9999</w:t>
+              <w:t>2021</w:t>
             </w:r>
           </w:p>
         </w:tc>
@@ -469,7 +448,7 @@
         </w:rPr>
       </w:pPr>
       <w:r>
-        <w:t>TITLE</w:t>
+        <w:t>$okopedia</w:t>
       </w:r>
     </w:p>
     <w:p>
@@ -501,7 +480,13 @@
         <w:ind w:firstLine="360"/>
       </w:pPr>
       <w:r>
-        <w:t>PROJECT EXPLANATION</w:t>
+        <w:t>$okopedia is a famous Indonesian technology company specializing in e-commerce, to expand its business</w:t>
+      </w:r>
+      <w:r>
+        <w:t xml:space="preserve">. </w:t>
+      </w:r>
+      <w:r>
+        <w:t>In that website, people can find information about the $okopedia’s products and order it. This website enables the customers to know what is inside $okopedia.</w:t>
       </w:r>
     </w:p>
     <w:p>
@@ -545,10 +530,7 @@
         <w:spacing w:line="360" w:lineRule="auto"/>
       </w:pPr>
       <w:r>
-        <w:rPr>
-          <w:lang w:val="id-ID"/>
-        </w:rPr>
-        <w:t>REPORT / PRINT SCREEN &amp; DESCRIPTION</w:t>
+        <w:t>Login Page</w:t>
       </w:r>
     </w:p>
     <w:p>
@@ -561,10 +543,7 @@
         <w:spacing w:line="360" w:lineRule="auto"/>
       </w:pPr>
       <w:r>
-        <w:rPr>
-          <w:lang w:val="id-ID"/>
-        </w:rPr>
-        <w:t>REPORT / PRINT SCREEN &amp; DESCRIPTION</w:t>
+        <w:t>Register Page</w:t>
       </w:r>
     </w:p>
     <w:p>
@@ -577,8 +556,140 @@
         <w:spacing w:line="360" w:lineRule="auto"/>
       </w:pPr>
       <w:r>
-        <w:t>ETC</w:t>
+        <w:t>Home Page</w:t>
       </w:r>
+    </w:p>
+    <w:p>
+      <w:pPr>
+        <w:pStyle w:val="ListParagraph"/>
+        <w:numPr>
+          <w:ilvl w:val="0"/>
+          <w:numId w:val="20"/>
+        </w:numPr>
+        <w:spacing w:line="360" w:lineRule="auto"/>
+      </w:pPr>
+      <w:r>
+        <w:t>View Product Detail</w:t>
+      </w:r>
+    </w:p>
+    <w:p>
+      <w:pPr>
+        <w:pStyle w:val="ListParagraph"/>
+        <w:numPr>
+          <w:ilvl w:val="0"/>
+          <w:numId w:val="20"/>
+        </w:numPr>
+        <w:spacing w:line="360" w:lineRule="auto"/>
+      </w:pPr>
+      <w:r>
+        <w:t>Add to Cart Product Page</w:t>
+      </w:r>
+    </w:p>
+    <w:p>
+      <w:pPr>
+        <w:pStyle w:val="ListParagraph"/>
+        <w:numPr>
+          <w:ilvl w:val="0"/>
+          <w:numId w:val="20"/>
+        </w:numPr>
+        <w:spacing w:line="360" w:lineRule="auto"/>
+      </w:pPr>
+      <w:r>
+        <w:t>List Cart Page</w:t>
+      </w:r>
+    </w:p>
+    <w:p>
+      <w:pPr>
+        <w:pStyle w:val="ListParagraph"/>
+        <w:numPr>
+          <w:ilvl w:val="0"/>
+          <w:numId w:val="20"/>
+        </w:numPr>
+        <w:spacing w:line="360" w:lineRule="auto"/>
+      </w:pPr>
+      <w:r>
+        <w:t>History Transaction Page</w:t>
+      </w:r>
+    </w:p>
+    <w:p>
+      <w:pPr>
+        <w:pStyle w:val="ListParagraph"/>
+        <w:numPr>
+          <w:ilvl w:val="0"/>
+          <w:numId w:val="20"/>
+        </w:numPr>
+        <w:spacing w:line="360" w:lineRule="auto"/>
+      </w:pPr>
+      <w:r>
+        <w:t>Detail Transaction Page</w:t>
+      </w:r>
+    </w:p>
+    <w:p>
+      <w:pPr>
+        <w:pStyle w:val="ListParagraph"/>
+        <w:numPr>
+          <w:ilvl w:val="0"/>
+          <w:numId w:val="20"/>
+        </w:numPr>
+        <w:spacing w:line="360" w:lineRule="auto"/>
+      </w:pPr>
+      <w:r>
+        <w:t>Admin Page</w:t>
+      </w:r>
+    </w:p>
+    <w:p>
+      <w:pPr>
+        <w:pStyle w:val="ListParagraph"/>
+        <w:numPr>
+          <w:ilvl w:val="0"/>
+          <w:numId w:val="20"/>
+        </w:numPr>
+        <w:spacing w:line="360" w:lineRule="auto"/>
+      </w:pPr>
+      <w:r>
+        <w:t>Admin View Product Page</w:t>
+      </w:r>
+    </w:p>
+    <w:p>
+      <w:pPr>
+        <w:pStyle w:val="ListParagraph"/>
+        <w:numPr>
+          <w:ilvl w:val="0"/>
+          <w:numId w:val="20"/>
+        </w:numPr>
+        <w:spacing w:line="360" w:lineRule="auto"/>
+      </w:pPr>
+      <w:r>
+        <w:t>Admin Add Product Page</w:t>
+      </w:r>
+    </w:p>
+    <w:p>
+      <w:pPr>
+        <w:pStyle w:val="ListParagraph"/>
+        <w:numPr>
+          <w:ilvl w:val="0"/>
+          <w:numId w:val="20"/>
+        </w:numPr>
+        <w:spacing w:line="360" w:lineRule="auto"/>
+      </w:pPr>
+      <w:r>
+        <w:t>Admin View Category Page</w:t>
+      </w:r>
+    </w:p>
+    <w:p>
+      <w:pPr>
+        <w:pStyle w:val="ListParagraph"/>
+        <w:numPr>
+          <w:ilvl w:val="0"/>
+          <w:numId w:val="20"/>
+        </w:numPr>
+        <w:spacing w:line="360" w:lineRule="auto"/>
+      </w:pPr>
+      <w:r>
+        <w:t>Admin Add Category Page</w:t>
+      </w:r>
+      <w:bookmarkStart w:id="0" w:name="_GoBack"/>
+      <w:bookmarkEnd w:id="0"/>
     </w:p>
     <w:p>
       <w:pPr>
@@ -613,7 +724,10 @@
         <w:spacing w:line="360" w:lineRule="auto"/>
       </w:pPr>
       <w:r>
-        <w:t>Link / References</w:t>
+        <w:t xml:space="preserve">xiaomiTV.jpg -&gt; </w:t>
+      </w:r>
+      <w:r>
+        <w:t>https://id.priceprice.com/Xiaomi-32-in-Mi-TV-4A-32-27398/specs/</w:t>
       </w:r>
     </w:p>
     <w:p>
@@ -626,7 +740,16 @@
         <w:spacing w:line="360" w:lineRule="auto"/>
       </w:pPr>
       <w:r>
-        <w:t>Link / References</w:t>
+        <w:t>m</w:t>
+      </w:r>
+      <w:r>
+        <w:t>acbook</w:t>
+      </w:r>
+      <w:r>
+        <w:t xml:space="preserve">.jpg -&gt; </w:t>
+      </w:r>
+      <w:r>
+        <w:t>https://www.youtube.com/watch?v=WwpKdbPwErk&amp;ab_channel=TimSchofield</w:t>
       </w:r>
     </w:p>
     <w:p>
@@ -639,7 +762,56 @@
         <w:spacing w:line="360" w:lineRule="auto"/>
       </w:pPr>
       <w:r>
-        <w:t>ETC</w:t>
+        <w:lastRenderedPageBreak/>
+        <w:t>i</w:t>
+      </w:r>
+      <w:r>
+        <w:t xml:space="preserve">phone12.jpg -&gt; </w:t>
+      </w:r>
+      <w:hyperlink r:id="rId9" w:history="1">
+        <w:r>
+          <w:rPr>
+            <w:rStyle w:val="Hyperlink"/>
+          </w:rPr>
+          <w:t>https://www.cnet.com/news/apple-and-verizon-to-hold-iphone-12-event-for-businesses-nov-19-5g/</w:t>
+        </w:r>
+      </w:hyperlink>
+    </w:p>
+    <w:p>
+      <w:pPr>
+        <w:pStyle w:val="ListParagraph"/>
+        <w:numPr>
+          <w:ilvl w:val="0"/>
+          <w:numId w:val="21"/>
+        </w:numPr>
+        <w:spacing w:line="360" w:lineRule="auto"/>
+      </w:pPr>
+      <w:r>
+        <w:t xml:space="preserve">samsungtv.jpg -&gt; </w:t>
+      </w:r>
+      <w:hyperlink r:id="rId10" w:history="1">
+        <w:r>
+          <w:rPr>
+            <w:rStyle w:val="Hyperlink"/>
+          </w:rPr>
+          <w:t>https://www.bhinneka.com/samsung-49-inch-curved-smart-tv-4k-uhd-ua49ru7300-sku3323773386</w:t>
+        </w:r>
+      </w:hyperlink>
+    </w:p>
+    <w:p>
+      <w:pPr>
+        <w:pStyle w:val="ListParagraph"/>
+        <w:numPr>
+          <w:ilvl w:val="0"/>
+          <w:numId w:val="21"/>
+        </w:numPr>
+        <w:spacing w:line="360" w:lineRule="auto"/>
+      </w:pPr>
+      <w:r>
+        <w:t xml:space="preserve">mi10t -&gt; </w:t>
+      </w:r>
+      <w:r>
+        <w:t>https://tekno.kompas.com/read/2020/12/10/12140027/spesifikasi-lengkap-serta-harga-xiaomi-mi-10t-dan-mi-10t-pro-di-indonesia</w:t>
       </w:r>
     </w:p>
     <w:p>
@@ -675,22 +847,7 @@
         <w:spacing w:line="360" w:lineRule="auto"/>
       </w:pPr>
       <w:r>
-        <w:t>&lt;NIM&gt; – &lt;</w:t>
-      </w:r>
-      <w:r>
-        <w:t>1</w:t>
-      </w:r>
-      <w:r>
-        <w:rPr>
-          <w:vertAlign w:val="superscript"/>
-        </w:rPr>
-        <w:t>st</w:t>
-      </w:r>
-      <w:r>
-        <w:t xml:space="preserve"> Student Name</w:t>
-      </w:r>
-      <w:r>
-        <w:t>&gt;</w:t>
+        <w:t>2201728566 – Kevin Bachtiar Santoso</w:t>
       </w:r>
     </w:p>
     <w:p>
@@ -703,85 +860,14 @@
         <w:spacing w:line="360" w:lineRule="auto"/>
       </w:pPr>
       <w:r>
-        <w:t>&lt;NIM&gt; – &lt;</w:t>
-      </w:r>
-      <w:r>
-        <w:t>2</w:t>
-      </w:r>
-      <w:r>
-        <w:rPr>
-          <w:vertAlign w:val="superscript"/>
-        </w:rPr>
-        <w:t>nd</w:t>
-      </w:r>
-      <w:r>
-        <w:t xml:space="preserve"> Student Name</w:t>
-      </w:r>
-      <w:r>
-        <w:t>&gt;</w:t>
-      </w:r>
-    </w:p>
-    <w:p>
-      <w:pPr>
-        <w:pStyle w:val="ListParagraph"/>
-        <w:numPr>
-          <w:ilvl w:val="0"/>
-          <w:numId w:val="22"/>
-        </w:numPr>
-        <w:spacing w:line="360" w:lineRule="auto"/>
-      </w:pPr>
-      <w:r>
-        <w:t>&lt;NIM&gt; – &lt;</w:t>
-      </w:r>
-      <w:r>
-        <w:t>3</w:t>
-      </w:r>
-      <w:r>
-        <w:rPr>
-          <w:vertAlign w:val="superscript"/>
-        </w:rPr>
-        <w:t>rd</w:t>
-      </w:r>
-      <w:r>
-        <w:t xml:space="preserve"> Student Name</w:t>
-      </w:r>
-      <w:r>
-        <w:t>&gt;</w:t>
-      </w:r>
-    </w:p>
-    <w:p>
-      <w:pPr>
-        <w:pStyle w:val="ListParagraph"/>
-        <w:numPr>
-          <w:ilvl w:val="0"/>
-          <w:numId w:val="22"/>
-        </w:numPr>
-        <w:spacing w:line="360" w:lineRule="auto"/>
-      </w:pPr>
-      <w:r>
-        <w:t>&lt;NIM&gt; – &lt;</w:t>
-      </w:r>
-      <w:r>
-        <w:t>4</w:t>
-      </w:r>
-      <w:r>
-        <w:rPr>
-          <w:vertAlign w:val="superscript"/>
-        </w:rPr>
-        <w:t>th</w:t>
-      </w:r>
-      <w:r>
-        <w:t xml:space="preserve"> Student Name</w:t>
-      </w:r>
-      <w:r>
-        <w:t>&gt;</w:t>
+        <w:t>2201733641 – Frandi Rianto</w:t>
       </w:r>
     </w:p>
     <w:sectPr>
-      <w:headerReference w:type="default" r:id="rId9"/>
-      <w:footerReference w:type="default" r:id="rId10"/>
-      <w:headerReference w:type="first" r:id="rId11"/>
-      <w:footerReference w:type="first" r:id="rId12"/>
+      <w:headerReference w:type="default" r:id="rId11"/>
+      <w:footerReference w:type="default" r:id="rId12"/>
+      <w:headerReference w:type="first" r:id="rId13"/>
+      <w:footerReference w:type="first" r:id="rId14"/>
       <w:pgSz w:w="11907" w:h="16839" w:code="9"/>
       <w:pgMar w:top="1440" w:right="1008" w:bottom="1440" w:left="1008" w:header="720" w:footer="720" w:gutter="0"/>
       <w:cols w:space="720"/>
@@ -792,7 +878,7 @@
 </file>
 
 <file path=word/endnotes.xml><?xml version="1.0" encoding="utf-8"?>
-<w:endnotes xmlns:wpc="http://schemas.microsoft.com/office/word/2010/wordprocessingCanvas" xmlns:cx="http://schemas.microsoft.com/office/drawing/2014/chartex" xmlns:cx1="http://schemas.microsoft.com/office/drawing/2015/9/8/chartex" xmlns:cx2="http://schemas.microsoft.com/office/drawing/2015/10/21/chartex" xmlns:cx3="http://schemas.microsoft.com/office/drawing/2016/5/9/chartex" xmlns:cx4="http://schemas.microsoft.com/office/drawing/2016/5/10/chartex" xmlns:cx5="http://schemas.microsoft.com/office/drawing/2016/5/11/chartex" xmlns:cx6="http://schemas.microsoft.com/office/drawing/2016/5/12/chartex" xmlns:cx7="http://schemas.microsoft.com/office/drawing/2016/5/13/chartex" xmlns:cx8="http://schemas.microsoft.com/office/drawing/2016/5/14/chartex" xmlns:mc="http://schemas.openxmlformats.org/markup-compatibility/2006" xmlns:aink="http://schemas.microsoft.com/office/drawing/2016/ink" xmlns:am3d="http://schemas.microsoft.com/office/drawing/2017/model3d" xmlns:o="urn:schemas-microsoft-com:office:office" xmlns:r="http://schemas.openxmlformats.org/officeDocument/2006/relationships" xmlns:m="http://schemas.openxmlformats.org/officeDocument/2006/math" xmlns:v="urn:schemas-microsoft-com:vml" xmlns:wp14="http://schemas.microsoft.com/office/word/2010/wordprocessingDrawing" xmlns:wp="http://schemas.openxmlformats.org/drawingml/2006/wordprocessingDrawing" xmlns:w10="urn:schemas-microsoft-com:office:word" xmlns:w="http://schemas.openxmlformats.org/wordprocessingml/2006/main" xmlns:w14="http://schemas.microsoft.com/office/word/2010/wordml" xmlns:w15="http://schemas.microsoft.com/office/word/2012/wordml" xmlns:w16cex="http://schemas.microsoft.com/office/word/2018/wordml/cex" xmlns:w16cid="http://schemas.microsoft.com/office/word/2016/wordml/cid" xmlns:w16="http://schemas.microsoft.com/office/word/2018/wordml" xmlns:w16se="http://schemas.microsoft.com/office/word/2015/wordml/symex" xmlns:wpg="http://schemas.microsoft.com/office/word/2010/wordprocessingGroup" xmlns:wpi="http://schemas.microsoft.com/office/word/2010/wordprocessingInk" xmlns:wne="http://schemas.microsoft.com/office/word/2006/wordml" xmlns:wps="http://schemas.microsoft.com/office/word/2010/wordprocessingShape" mc:Ignorable="w14 w15 w16se w16cid w16 w16cex wp14">
+<w:endnotes xmlns:wpc="http://schemas.microsoft.com/office/word/2010/wordprocessingCanvas" xmlns:cx="http://schemas.microsoft.com/office/drawing/2014/chartex" xmlns:cx1="http://schemas.microsoft.com/office/drawing/2015/9/8/chartex" xmlns:cx2="http://schemas.microsoft.com/office/drawing/2015/10/21/chartex" xmlns:cx3="http://schemas.microsoft.com/office/drawing/2016/5/9/chartex" xmlns:cx4="http://schemas.microsoft.com/office/drawing/2016/5/10/chartex" xmlns:cx5="http://schemas.microsoft.com/office/drawing/2016/5/11/chartex" xmlns:cx6="http://schemas.microsoft.com/office/drawing/2016/5/12/chartex" xmlns:cx7="http://schemas.microsoft.com/office/drawing/2016/5/13/chartex" xmlns:cx8="http://schemas.microsoft.com/office/drawing/2016/5/14/chartex" xmlns:mc="http://schemas.openxmlformats.org/markup-compatibility/2006" xmlns:aink="http://schemas.microsoft.com/office/drawing/2016/ink" xmlns:am3d="http://schemas.microsoft.com/office/drawing/2017/model3d" xmlns:o="urn:schemas-microsoft-com:office:office" xmlns:r="http://schemas.openxmlformats.org/officeDocument/2006/relationships" xmlns:m="http://schemas.openxmlformats.org/officeDocument/2006/math" xmlns:v="urn:schemas-microsoft-com:vml" xmlns:wp14="http://schemas.microsoft.com/office/word/2010/wordprocessingDrawing" xmlns:wp="http://schemas.openxmlformats.org/drawingml/2006/wordprocessingDrawing" xmlns:w10="urn:schemas-microsoft-com:office:word" xmlns:w="http://schemas.openxmlformats.org/wordprocessingml/2006/main" xmlns:w14="http://schemas.microsoft.com/office/word/2010/wordml" xmlns:w15="http://schemas.microsoft.com/office/word/2012/wordml" xmlns:w16cid="http://schemas.microsoft.com/office/word/2016/wordml/cid" xmlns:w16se="http://schemas.microsoft.com/office/word/2015/wordml/symex" xmlns:wpg="http://schemas.microsoft.com/office/word/2010/wordprocessingGroup" xmlns:wpi="http://schemas.microsoft.com/office/word/2010/wordprocessingInk" xmlns:wne="http://schemas.microsoft.com/office/word/2006/wordml" xmlns:wps="http://schemas.microsoft.com/office/word/2010/wordprocessingShape" mc:Ignorable="w14 w15 w16se w16cid wp14">
   <w:endnote w:type="separator" w:id="-1">
     <w:p>
       <w:r>
@@ -811,7 +897,7 @@
 </file>
 
 <file path=word/footer1.xml><?xml version="1.0" encoding="utf-8"?>
-<w:ftr xmlns:wpc="http://schemas.microsoft.com/office/word/2010/wordprocessingCanvas" xmlns:cx="http://schemas.microsoft.com/office/drawing/2014/chartex" xmlns:cx1="http://schemas.microsoft.com/office/drawing/2015/9/8/chartex" xmlns:cx2="http://schemas.microsoft.com/office/drawing/2015/10/21/chartex" xmlns:cx3="http://schemas.microsoft.com/office/drawing/2016/5/9/chartex" xmlns:cx4="http://schemas.microsoft.com/office/drawing/2016/5/10/chartex" xmlns:cx5="http://schemas.microsoft.com/office/drawing/2016/5/11/chartex" xmlns:cx6="http://schemas.microsoft.com/office/drawing/2016/5/12/chartex" xmlns:cx7="http://schemas.microsoft.com/office/drawing/2016/5/13/chartex" xmlns:cx8="http://schemas.microsoft.com/office/drawing/2016/5/14/chartex" xmlns:mc="http://schemas.openxmlformats.org/markup-compatibility/2006" xmlns:aink="http://schemas.microsoft.com/office/drawing/2016/ink" xmlns:am3d="http://schemas.microsoft.com/office/drawing/2017/model3d" xmlns:o="urn:schemas-microsoft-com:office:office" xmlns:r="http://schemas.openxmlformats.org/officeDocument/2006/relationships" xmlns:m="http://schemas.openxmlformats.org/officeDocument/2006/math" xmlns:v="urn:schemas-microsoft-com:vml" xmlns:wp14="http://schemas.microsoft.com/office/word/2010/wordprocessingDrawing" xmlns:wp="http://schemas.openxmlformats.org/drawingml/2006/wordprocessingDrawing" xmlns:w10="urn:schemas-microsoft-com:office:word" xmlns:w="http://schemas.openxmlformats.org/wordprocessingml/2006/main" xmlns:w14="http://schemas.microsoft.com/office/word/2010/wordml" xmlns:w15="http://schemas.microsoft.com/office/word/2012/wordml" xmlns:w16cex="http://schemas.microsoft.com/office/word/2018/wordml/cex" xmlns:w16cid="http://schemas.microsoft.com/office/word/2016/wordml/cid" xmlns:w16="http://schemas.microsoft.com/office/word/2018/wordml" xmlns:w16se="http://schemas.microsoft.com/office/word/2015/wordml/symex" xmlns:wpg="http://schemas.microsoft.com/office/word/2010/wordprocessingGroup" xmlns:wpi="http://schemas.microsoft.com/office/word/2010/wordprocessingInk" xmlns:wne="http://schemas.microsoft.com/office/word/2006/wordml" xmlns:wps="http://schemas.microsoft.com/office/word/2010/wordprocessingShape" mc:Ignorable="w14 w15 w16se w16cid w16 w16cex wp14">
+<w:ftr xmlns:wpc="http://schemas.microsoft.com/office/word/2010/wordprocessingCanvas" xmlns:cx="http://schemas.microsoft.com/office/drawing/2014/chartex" xmlns:cx1="http://schemas.microsoft.com/office/drawing/2015/9/8/chartex" xmlns:cx2="http://schemas.microsoft.com/office/drawing/2015/10/21/chartex" xmlns:cx3="http://schemas.microsoft.com/office/drawing/2016/5/9/chartex" xmlns:cx4="http://schemas.microsoft.com/office/drawing/2016/5/10/chartex" xmlns:cx5="http://schemas.microsoft.com/office/drawing/2016/5/11/chartex" xmlns:cx6="http://schemas.microsoft.com/office/drawing/2016/5/12/chartex" xmlns:cx7="http://schemas.microsoft.com/office/drawing/2016/5/13/chartex" xmlns:cx8="http://schemas.microsoft.com/office/drawing/2016/5/14/chartex" xmlns:mc="http://schemas.openxmlformats.org/markup-compatibility/2006" xmlns:aink="http://schemas.microsoft.com/office/drawing/2016/ink" xmlns:am3d="http://schemas.microsoft.com/office/drawing/2017/model3d" xmlns:o="urn:schemas-microsoft-com:office:office" xmlns:r="http://schemas.openxmlformats.org/officeDocument/2006/relationships" xmlns:m="http://schemas.openxmlformats.org/officeDocument/2006/math" xmlns:v="urn:schemas-microsoft-com:vml" xmlns:wp14="http://schemas.microsoft.com/office/word/2010/wordprocessingDrawing" xmlns:wp="http://schemas.openxmlformats.org/drawingml/2006/wordprocessingDrawing" xmlns:w10="urn:schemas-microsoft-com:office:word" xmlns:w="http://schemas.openxmlformats.org/wordprocessingml/2006/main" xmlns:w14="http://schemas.microsoft.com/office/word/2010/wordml" xmlns:w15="http://schemas.microsoft.com/office/word/2012/wordml" xmlns:w16cid="http://schemas.microsoft.com/office/word/2016/wordml/cid" xmlns:w16se="http://schemas.microsoft.com/office/word/2015/wordml/symex" xmlns:wpg="http://schemas.microsoft.com/office/word/2010/wordprocessingGroup" xmlns:wpi="http://schemas.microsoft.com/office/word/2010/wordprocessingInk" xmlns:wne="http://schemas.microsoft.com/office/word/2006/wordml" xmlns:wps="http://schemas.microsoft.com/office/word/2010/wordprocessingShape" mc:Ignorable="w14 w15 w16se w16cid wp14">
   <w:p>
     <w:pPr>
       <w:pStyle w:val="Footer"/>
@@ -888,7 +974,7 @@
             </wp:anchor>
           </w:drawing>
         </mc:Choice>
-        <mc:Fallback>
+        <mc:Fallback xmlns:w16="http://schemas.microsoft.com/office/word/2018/wordml" xmlns:w16cex="http://schemas.microsoft.com/office/word/2018/wordml/cex">
           <w:pict>
             <v:line w14:anchorId="1064FF81" id="Line 1" o:spid="_x0000_s1026" style="position:absolute;z-index:251658240;visibility:visible;mso-wrap-style:square;mso-width-percent:0;mso-height-percent:0;mso-wrap-distance-left:9pt;mso-wrap-distance-top:-6e-5mm;mso-wrap-distance-right:9pt;mso-wrap-distance-bottom:-6e-5mm;mso-position-horizontal:absolute;mso-position-horizontal-relative:text;mso-position-vertical:absolute;mso-position-vertical-relative:text;mso-width-percent:0;mso-height-percent:0;mso-width-relative:page;mso-height-relative:page" from="0,3.5pt" to="522pt,3.5pt" o:gfxdata="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"/>
           </w:pict>
@@ -984,25 +1070,7 @@
             <w:szCs w:val="22"/>
             <w:lang w:val="id-ID"/>
           </w:rPr>
-          <w:t xml:space="preserve"> </w:t>
-        </w:r>
-        <w:proofErr w:type="spellStart"/>
-        <w:r>
-          <w:rPr>
-            <w:sz w:val="22"/>
-            <w:szCs w:val="22"/>
-            <w:lang w:val="id-ID"/>
-          </w:rPr>
-          <w:t>of</w:t>
-        </w:r>
-        <w:proofErr w:type="spellEnd"/>
-        <w:r>
-          <w:rPr>
-            <w:sz w:val="22"/>
-            <w:szCs w:val="22"/>
-            <w:lang w:val="id-ID"/>
-          </w:rPr>
-          <w:t xml:space="preserve"> </w:t>
+          <w:t xml:space="preserve"> of </w:t>
         </w:r>
         <w:r>
           <w:rPr>
@@ -1066,7 +1134,7 @@
 </file>
 
 <file path=word/footer2.xml><?xml version="1.0" encoding="utf-8"?>
-<w:ftr xmlns:wpc="http://schemas.microsoft.com/office/word/2010/wordprocessingCanvas" xmlns:cx="http://schemas.microsoft.com/office/drawing/2014/chartex" xmlns:cx1="http://schemas.microsoft.com/office/drawing/2015/9/8/chartex" xmlns:cx2="http://schemas.microsoft.com/office/drawing/2015/10/21/chartex" xmlns:cx3="http://schemas.microsoft.com/office/drawing/2016/5/9/chartex" xmlns:cx4="http://schemas.microsoft.com/office/drawing/2016/5/10/chartex" xmlns:cx5="http://schemas.microsoft.com/office/drawing/2016/5/11/chartex" xmlns:cx6="http://schemas.microsoft.com/office/drawing/2016/5/12/chartex" xmlns:cx7="http://schemas.microsoft.com/office/drawing/2016/5/13/chartex" xmlns:cx8="http://schemas.microsoft.com/office/drawing/2016/5/14/chartex" xmlns:mc="http://schemas.openxmlformats.org/markup-compatibility/2006" xmlns:aink="http://schemas.microsoft.com/office/drawing/2016/ink" xmlns:am3d="http://schemas.microsoft.com/office/drawing/2017/model3d" xmlns:o="urn:schemas-microsoft-com:office:office" xmlns:r="http://schemas.openxmlformats.org/officeDocument/2006/relationships" xmlns:m="http://schemas.openxmlformats.org/officeDocument/2006/math" xmlns:v="urn:schemas-microsoft-com:vml" xmlns:wp14="http://schemas.microsoft.com/office/word/2010/wordprocessingDrawing" xmlns:wp="http://schemas.openxmlformats.org/drawingml/2006/wordprocessingDrawing" xmlns:w10="urn:schemas-microsoft-com:office:word" xmlns:w="http://schemas.openxmlformats.org/wordprocessingml/2006/main" xmlns:w14="http://schemas.microsoft.com/office/word/2010/wordml" xmlns:w15="http://schemas.microsoft.com/office/word/2012/wordml" xmlns:w16cex="http://schemas.microsoft.com/office/word/2018/wordml/cex" xmlns:w16cid="http://schemas.microsoft.com/office/word/2016/wordml/cid" xmlns:w16="http://schemas.microsoft.com/office/word/2018/wordml" xmlns:w16se="http://schemas.microsoft.com/office/word/2015/wordml/symex" xmlns:wpg="http://schemas.microsoft.com/office/word/2010/wordprocessingGroup" xmlns:wpi="http://schemas.microsoft.com/office/word/2010/wordprocessingInk" xmlns:wne="http://schemas.microsoft.com/office/word/2006/wordml" xmlns:wps="http://schemas.microsoft.com/office/word/2010/wordprocessingShape" mc:Ignorable="w14 w15 w16se w16cid w16 w16cex wp14">
+<w:ftr xmlns:wpc="http://schemas.microsoft.com/office/word/2010/wordprocessingCanvas" xmlns:cx="http://schemas.microsoft.com/office/drawing/2014/chartex" xmlns:cx1="http://schemas.microsoft.com/office/drawing/2015/9/8/chartex" xmlns:cx2="http://schemas.microsoft.com/office/drawing/2015/10/21/chartex" xmlns:cx3="http://schemas.microsoft.com/office/drawing/2016/5/9/chartex" xmlns:cx4="http://schemas.microsoft.com/office/drawing/2016/5/10/chartex" xmlns:cx5="http://schemas.microsoft.com/office/drawing/2016/5/11/chartex" xmlns:cx6="http://schemas.microsoft.com/office/drawing/2016/5/12/chartex" xmlns:cx7="http://schemas.microsoft.com/office/drawing/2016/5/13/chartex" xmlns:cx8="http://schemas.microsoft.com/office/drawing/2016/5/14/chartex" xmlns:mc="http://schemas.openxmlformats.org/markup-compatibility/2006" xmlns:aink="http://schemas.microsoft.com/office/drawing/2016/ink" xmlns:am3d="http://schemas.microsoft.com/office/drawing/2017/model3d" xmlns:o="urn:schemas-microsoft-com:office:office" xmlns:r="http://schemas.openxmlformats.org/officeDocument/2006/relationships" xmlns:m="http://schemas.openxmlformats.org/officeDocument/2006/math" xmlns:v="urn:schemas-microsoft-com:vml" xmlns:wp14="http://schemas.microsoft.com/office/word/2010/wordprocessingDrawing" xmlns:wp="http://schemas.openxmlformats.org/drawingml/2006/wordprocessingDrawing" xmlns:w10="urn:schemas-microsoft-com:office:word" xmlns:w="http://schemas.openxmlformats.org/wordprocessingml/2006/main" xmlns:w14="http://schemas.microsoft.com/office/word/2010/wordml" xmlns:w15="http://schemas.microsoft.com/office/word/2012/wordml" xmlns:w16cid="http://schemas.microsoft.com/office/word/2016/wordml/cid" xmlns:w16se="http://schemas.microsoft.com/office/word/2015/wordml/symex" xmlns:wpg="http://schemas.microsoft.com/office/word/2010/wordprocessingGroup" xmlns:wpi="http://schemas.microsoft.com/office/word/2010/wordprocessingInk" xmlns:wne="http://schemas.microsoft.com/office/word/2006/wordml" xmlns:wps="http://schemas.microsoft.com/office/word/2010/wordprocessingShape" mc:Ignorable="w14 w15 w16se w16cid wp14">
   <w:p>
     <w:pPr>
       <w:rPr>
@@ -1143,7 +1211,7 @@
             </wp:anchor>
           </w:drawing>
         </mc:Choice>
-        <mc:Fallback>
+        <mc:Fallback xmlns:w16="http://schemas.microsoft.com/office/word/2018/wordml" xmlns:w16cex="http://schemas.microsoft.com/office/word/2018/wordml/cex">
           <w:pict>
             <v:line w14:anchorId="344132FE" id="Line 2" o:spid="_x0000_s1026" style="position:absolute;z-index:251661312;visibility:visible;mso-wrap-style:square;mso-width-percent:0;mso-height-percent:0;mso-wrap-distance-left:9pt;mso-wrap-distance-top:-6e-5mm;mso-wrap-distance-right:9pt;mso-wrap-distance-bottom:-6e-5mm;mso-position-horizontal:absolute;mso-position-horizontal-relative:text;mso-position-vertical:absolute;mso-position-vertical-relative:text;mso-width-percent:0;mso-height-percent:0;mso-width-relative:page;mso-height-relative:page" from="-.75pt,2.25pt" to="521.25pt,2.25pt" o:gfxdata="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"/>
           </w:pict>
@@ -1259,7 +1327,6 @@
         <w:lang w:val="id-ID"/>
       </w:rPr>
     </w:pPr>
-    <w:proofErr w:type="spellStart"/>
     <w:r>
       <w:rPr>
         <w:rStyle w:val="PageNumber"/>
@@ -1270,7 +1337,6 @@
       </w:rPr>
       <w:t>Page</w:t>
     </w:r>
-    <w:proofErr w:type="spellEnd"/>
     <w:r>
       <w:rPr>
         <w:rStyle w:val="PageNumber"/>
@@ -1350,27 +1416,7 @@
             <w:szCs w:val="20"/>
             <w:lang w:val="id-ID"/>
           </w:rPr>
-          <w:t xml:space="preserve"> </w:t>
-        </w:r>
-        <w:proofErr w:type="spellStart"/>
-        <w:r>
-          <w:rPr>
-            <w:i/>
-            <w:sz w:val="20"/>
-            <w:szCs w:val="20"/>
-            <w:lang w:val="id-ID"/>
-          </w:rPr>
-          <w:t>of</w:t>
-        </w:r>
-        <w:proofErr w:type="spellEnd"/>
-        <w:r>
-          <w:rPr>
-            <w:i/>
-            <w:sz w:val="20"/>
-            <w:szCs w:val="20"/>
-            <w:lang w:val="id-ID"/>
-          </w:rPr>
-          <w:t xml:space="preserve"> </w:t>
+          <w:t xml:space="preserve"> of </w:t>
         </w:r>
         <w:r>
           <w:rPr>
@@ -1430,7 +1476,7 @@
 </file>
 
 <file path=word/footnotes.xml><?xml version="1.0" encoding="utf-8"?>
-<w:footnotes xmlns:wpc="http://schemas.microsoft.com/office/word/2010/wordprocessingCanvas" xmlns:cx="http://schemas.microsoft.com/office/drawing/2014/chartex" xmlns:cx1="http://schemas.microsoft.com/office/drawing/2015/9/8/chartex" xmlns:cx2="http://schemas.microsoft.com/office/drawing/2015/10/21/chartex" xmlns:cx3="http://schemas.microsoft.com/office/drawing/2016/5/9/chartex" xmlns:cx4="http://schemas.microsoft.com/office/drawing/2016/5/10/chartex" xmlns:cx5="http://schemas.microsoft.com/office/drawing/2016/5/11/chartex" xmlns:cx6="http://schemas.microsoft.com/office/drawing/2016/5/12/chartex" xmlns:cx7="http://schemas.microsoft.com/office/drawing/2016/5/13/chartex" xmlns:cx8="http://schemas.microsoft.com/office/drawing/2016/5/14/chartex" xmlns:mc="http://schemas.openxmlformats.org/markup-compatibility/2006" xmlns:aink="http://schemas.microsoft.com/office/drawing/2016/ink" xmlns:am3d="http://schemas.microsoft.com/office/drawing/2017/model3d" xmlns:o="urn:schemas-microsoft-com:office:office" xmlns:r="http://schemas.openxmlformats.org/officeDocument/2006/relationships" xmlns:m="http://schemas.openxmlformats.org/officeDocument/2006/math" xmlns:v="urn:schemas-microsoft-com:vml" xmlns:wp14="http://schemas.microsoft.com/office/word/2010/wordprocessingDrawing" xmlns:wp="http://schemas.openxmlformats.org/drawingml/2006/wordprocessingDrawing" xmlns:w10="urn:schemas-microsoft-com:office:word" xmlns:w="http://schemas.openxmlformats.org/wordprocessingml/2006/main" xmlns:w14="http://schemas.microsoft.com/office/word/2010/wordml" xmlns:w15="http://schemas.microsoft.com/office/word/2012/wordml" xmlns:w16cex="http://schemas.microsoft.com/office/word/2018/wordml/cex" xmlns:w16cid="http://schemas.microsoft.com/office/word/2016/wordml/cid" xmlns:w16="http://schemas.microsoft.com/office/word/2018/wordml" xmlns:w16se="http://schemas.microsoft.com/office/word/2015/wordml/symex" xmlns:wpg="http://schemas.microsoft.com/office/word/2010/wordprocessingGroup" xmlns:wpi="http://schemas.microsoft.com/office/word/2010/wordprocessingInk" xmlns:wne="http://schemas.microsoft.com/office/word/2006/wordml" xmlns:wps="http://schemas.microsoft.com/office/word/2010/wordprocessingShape" mc:Ignorable="w14 w15 w16se w16cid w16 w16cex wp14">
+<w:footnotes xmlns:wpc="http://schemas.microsoft.com/office/word/2010/wordprocessingCanvas" xmlns:cx="http://schemas.microsoft.com/office/drawing/2014/chartex" xmlns:cx1="http://schemas.microsoft.com/office/drawing/2015/9/8/chartex" xmlns:cx2="http://schemas.microsoft.com/office/drawing/2015/10/21/chartex" xmlns:cx3="http://schemas.microsoft.com/office/drawing/2016/5/9/chartex" xmlns:cx4="http://schemas.microsoft.com/office/drawing/2016/5/10/chartex" xmlns:cx5="http://schemas.microsoft.com/office/drawing/2016/5/11/chartex" xmlns:cx6="http://schemas.microsoft.com/office/drawing/2016/5/12/chartex" xmlns:cx7="http://schemas.microsoft.com/office/drawing/2016/5/13/chartex" xmlns:cx8="http://schemas.microsoft.com/office/drawing/2016/5/14/chartex" xmlns:mc="http://schemas.openxmlformats.org/markup-compatibility/2006" xmlns:aink="http://schemas.microsoft.com/office/drawing/2016/ink" xmlns:am3d="http://schemas.microsoft.com/office/drawing/2017/model3d" xmlns:o="urn:schemas-microsoft-com:office:office" xmlns:r="http://schemas.openxmlformats.org/officeDocument/2006/relationships" xmlns:m="http://schemas.openxmlformats.org/officeDocument/2006/math" xmlns:v="urn:schemas-microsoft-com:vml" xmlns:wp14="http://schemas.microsoft.com/office/word/2010/wordprocessingDrawing" xmlns:wp="http://schemas.openxmlformats.org/drawingml/2006/wordprocessingDrawing" xmlns:w10="urn:schemas-microsoft-com:office:word" xmlns:w="http://schemas.openxmlformats.org/wordprocessingml/2006/main" xmlns:w14="http://schemas.microsoft.com/office/word/2010/wordml" xmlns:w15="http://schemas.microsoft.com/office/word/2012/wordml" xmlns:w16cid="http://schemas.microsoft.com/office/word/2016/wordml/cid" xmlns:w16se="http://schemas.microsoft.com/office/word/2015/wordml/symex" xmlns:wpg="http://schemas.microsoft.com/office/word/2010/wordprocessingGroup" xmlns:wpi="http://schemas.microsoft.com/office/word/2010/wordprocessingInk" xmlns:wne="http://schemas.microsoft.com/office/word/2006/wordml" xmlns:wps="http://schemas.microsoft.com/office/word/2010/wordprocessingShape" mc:Ignorable="w14 w15 w16se w16cid wp14">
   <w:footnote w:type="separator" w:id="-1">
     <w:p>
       <w:r>
@@ -1449,7 +1495,7 @@
 </file>
 
 <file path=word/header1.xml><?xml version="1.0" encoding="utf-8"?>
-<w:hdr xmlns:wpc="http://schemas.microsoft.com/office/word/2010/wordprocessingCanvas" xmlns:cx="http://schemas.microsoft.com/office/drawing/2014/chartex" xmlns:cx1="http://schemas.microsoft.com/office/drawing/2015/9/8/chartex" xmlns:cx2="http://schemas.microsoft.com/office/drawing/2015/10/21/chartex" xmlns:cx3="http://schemas.microsoft.com/office/drawing/2016/5/9/chartex" xmlns:cx4="http://schemas.microsoft.com/office/drawing/2016/5/10/chartex" xmlns:cx5="http://schemas.microsoft.com/office/drawing/2016/5/11/chartex" xmlns:cx6="http://schemas.microsoft.com/office/drawing/2016/5/12/chartex" xmlns:cx7="http://schemas.microsoft.com/office/drawing/2016/5/13/chartex" xmlns:cx8="http://schemas.microsoft.com/office/drawing/2016/5/14/chartex" xmlns:mc="http://schemas.openxmlformats.org/markup-compatibility/2006" xmlns:aink="http://schemas.microsoft.com/office/drawing/2016/ink" xmlns:am3d="http://schemas.microsoft.com/office/drawing/2017/model3d" xmlns:o="urn:schemas-microsoft-com:office:office" xmlns:r="http://schemas.openxmlformats.org/officeDocument/2006/relationships" xmlns:m="http://schemas.openxmlformats.org/officeDocument/2006/math" xmlns:v="urn:schemas-microsoft-com:vml" xmlns:wp14="http://schemas.microsoft.com/office/word/2010/wordprocessingDrawing" xmlns:wp="http://schemas.openxmlformats.org/drawingml/2006/wordprocessingDrawing" xmlns:w10="urn:schemas-microsoft-com:office:word" xmlns:w="http://schemas.openxmlformats.org/wordprocessingml/2006/main" xmlns:w14="http://schemas.microsoft.com/office/word/2010/wordml" xmlns:w15="http://schemas.microsoft.com/office/word/2012/wordml" xmlns:w16cex="http://schemas.microsoft.com/office/word/2018/wordml/cex" xmlns:w16cid="http://schemas.microsoft.com/office/word/2016/wordml/cid" xmlns:w16="http://schemas.microsoft.com/office/word/2018/wordml" xmlns:w16se="http://schemas.microsoft.com/office/word/2015/wordml/symex" xmlns:wpg="http://schemas.microsoft.com/office/word/2010/wordprocessingGroup" xmlns:wpi="http://schemas.microsoft.com/office/word/2010/wordprocessingInk" xmlns:wne="http://schemas.microsoft.com/office/word/2006/wordml" xmlns:wps="http://schemas.microsoft.com/office/word/2010/wordprocessingShape" mc:Ignorable="w14 w15 w16se w16cid w16 w16cex wp14">
+<w:hdr xmlns:wpc="http://schemas.microsoft.com/office/word/2010/wordprocessingCanvas" xmlns:cx="http://schemas.microsoft.com/office/drawing/2014/chartex" xmlns:cx1="http://schemas.microsoft.com/office/drawing/2015/9/8/chartex" xmlns:cx2="http://schemas.microsoft.com/office/drawing/2015/10/21/chartex" xmlns:cx3="http://schemas.microsoft.com/office/drawing/2016/5/9/chartex" xmlns:cx4="http://schemas.microsoft.com/office/drawing/2016/5/10/chartex" xmlns:cx5="http://schemas.microsoft.com/office/drawing/2016/5/11/chartex" xmlns:cx6="http://schemas.microsoft.com/office/drawing/2016/5/12/chartex" xmlns:cx7="http://schemas.microsoft.com/office/drawing/2016/5/13/chartex" xmlns:cx8="http://schemas.microsoft.com/office/drawing/2016/5/14/chartex" xmlns:mc="http://schemas.openxmlformats.org/markup-compatibility/2006" xmlns:aink="http://schemas.microsoft.com/office/drawing/2016/ink" xmlns:am3d="http://schemas.microsoft.com/office/drawing/2017/model3d" xmlns:o="urn:schemas-microsoft-com:office:office" xmlns:r="http://schemas.openxmlformats.org/officeDocument/2006/relationships" xmlns:m="http://schemas.openxmlformats.org/officeDocument/2006/math" xmlns:v="urn:schemas-microsoft-com:vml" xmlns:wp14="http://schemas.microsoft.com/office/word/2010/wordprocessingDrawing" xmlns:wp="http://schemas.openxmlformats.org/drawingml/2006/wordprocessingDrawing" xmlns:w10="urn:schemas-microsoft-com:office:word" xmlns:w="http://schemas.openxmlformats.org/wordprocessingml/2006/main" xmlns:w14="http://schemas.microsoft.com/office/word/2010/wordml" xmlns:w15="http://schemas.microsoft.com/office/word/2012/wordml" xmlns:w16cid="http://schemas.microsoft.com/office/word/2016/wordml/cid" xmlns:w16se="http://schemas.microsoft.com/office/word/2015/wordml/symex" xmlns:wpg="http://schemas.microsoft.com/office/word/2010/wordprocessingGroup" xmlns:wpi="http://schemas.microsoft.com/office/word/2010/wordprocessingInk" xmlns:wne="http://schemas.microsoft.com/office/word/2006/wordml" xmlns:wps="http://schemas.microsoft.com/office/word/2010/wordprocessingShape" mc:Ignorable="w14 w15 w16se w16cid wp14">
   <w:tbl>
     <w:tblPr>
       <w:tblStyle w:val="TableGrid"/>
@@ -1527,7 +1573,7 @@
 </file>
 
 <file path=word/header2.xml><?xml version="1.0" encoding="utf-8"?>
-<w:hdr xmlns:wpc="http://schemas.microsoft.com/office/word/2010/wordprocessingCanvas" xmlns:cx="http://schemas.microsoft.com/office/drawing/2014/chartex" xmlns:cx1="http://schemas.microsoft.com/office/drawing/2015/9/8/chartex" xmlns:cx2="http://schemas.microsoft.com/office/drawing/2015/10/21/chartex" xmlns:cx3="http://schemas.microsoft.com/office/drawing/2016/5/9/chartex" xmlns:cx4="http://schemas.microsoft.com/office/drawing/2016/5/10/chartex" xmlns:cx5="http://schemas.microsoft.com/office/drawing/2016/5/11/chartex" xmlns:cx6="http://schemas.microsoft.com/office/drawing/2016/5/12/chartex" xmlns:cx7="http://schemas.microsoft.com/office/drawing/2016/5/13/chartex" xmlns:cx8="http://schemas.microsoft.com/office/drawing/2016/5/14/chartex" xmlns:mc="http://schemas.openxmlformats.org/markup-compatibility/2006" xmlns:aink="http://schemas.microsoft.com/office/drawing/2016/ink" xmlns:am3d="http://schemas.microsoft.com/office/drawing/2017/model3d" xmlns:o="urn:schemas-microsoft-com:office:office" xmlns:r="http://schemas.openxmlformats.org/officeDocument/2006/relationships" xmlns:m="http://schemas.openxmlformats.org/officeDocument/2006/math" xmlns:v="urn:schemas-microsoft-com:vml" xmlns:wp14="http://schemas.microsoft.com/office/word/2010/wordprocessingDrawing" xmlns:wp="http://schemas.openxmlformats.org/drawingml/2006/wordprocessingDrawing" xmlns:w10="urn:schemas-microsoft-com:office:word" xmlns:w="http://schemas.openxmlformats.org/wordprocessingml/2006/main" xmlns:w14="http://schemas.microsoft.com/office/word/2010/wordml" xmlns:w15="http://schemas.microsoft.com/office/word/2012/wordml" xmlns:w16cex="http://schemas.microsoft.com/office/word/2018/wordml/cex" xmlns:w16cid="http://schemas.microsoft.com/office/word/2016/wordml/cid" xmlns:w16="http://schemas.microsoft.com/office/word/2018/wordml" xmlns:w16se="http://schemas.microsoft.com/office/word/2015/wordml/symex" xmlns:wpg="http://schemas.microsoft.com/office/word/2010/wordprocessingGroup" xmlns:wpi="http://schemas.microsoft.com/office/word/2010/wordprocessingInk" xmlns:wne="http://schemas.microsoft.com/office/word/2006/wordml" xmlns:wps="http://schemas.microsoft.com/office/word/2010/wordprocessingShape" mc:Ignorable="w14 w15 w16se w16cid w16 w16cex wp14">
+<w:hdr xmlns:wpc="http://schemas.microsoft.com/office/word/2010/wordprocessingCanvas" xmlns:cx="http://schemas.microsoft.com/office/drawing/2014/chartex" xmlns:cx1="http://schemas.microsoft.com/office/drawing/2015/9/8/chartex" xmlns:cx2="http://schemas.microsoft.com/office/drawing/2015/10/21/chartex" xmlns:cx3="http://schemas.microsoft.com/office/drawing/2016/5/9/chartex" xmlns:cx4="http://schemas.microsoft.com/office/drawing/2016/5/10/chartex" xmlns:cx5="http://schemas.microsoft.com/office/drawing/2016/5/11/chartex" xmlns:cx6="http://schemas.microsoft.com/office/drawing/2016/5/12/chartex" xmlns:cx7="http://schemas.microsoft.com/office/drawing/2016/5/13/chartex" xmlns:cx8="http://schemas.microsoft.com/office/drawing/2016/5/14/chartex" xmlns:mc="http://schemas.openxmlformats.org/markup-compatibility/2006" xmlns:aink="http://schemas.microsoft.com/office/drawing/2016/ink" xmlns:am3d="http://schemas.microsoft.com/office/drawing/2017/model3d" xmlns:o="urn:schemas-microsoft-com:office:office" xmlns:r="http://schemas.openxmlformats.org/officeDocument/2006/relationships" xmlns:m="http://schemas.openxmlformats.org/officeDocument/2006/math" xmlns:v="urn:schemas-microsoft-com:vml" xmlns:wp14="http://schemas.microsoft.com/office/word/2010/wordprocessingDrawing" xmlns:wp="http://schemas.openxmlformats.org/drawingml/2006/wordprocessingDrawing" xmlns:w10="urn:schemas-microsoft-com:office:word" xmlns:w="http://schemas.openxmlformats.org/wordprocessingml/2006/main" xmlns:w14="http://schemas.microsoft.com/office/word/2010/wordml" xmlns:w15="http://schemas.microsoft.com/office/word/2012/wordml" xmlns:w16cid="http://schemas.microsoft.com/office/word/2016/wordml/cid" xmlns:w16se="http://schemas.microsoft.com/office/word/2015/wordml/symex" xmlns:wpg="http://schemas.microsoft.com/office/word/2010/wordprocessingGroup" xmlns:wpi="http://schemas.microsoft.com/office/word/2010/wordprocessingInk" xmlns:wne="http://schemas.microsoft.com/office/word/2006/wordml" xmlns:wps="http://schemas.microsoft.com/office/word/2010/wordprocessingShape" mc:Ignorable="w14 w15 w16se w16cid wp14">
   <w:p>
     <w:pPr>
       <w:pStyle w:val="Header"/>
@@ -1536,77 +1582,13 @@
         <w:tab w:val="right" w:pos="9810"/>
       </w:tabs>
     </w:pPr>
-    <w:proofErr w:type="spellStart"/>
     <w:r>
       <w:rPr>
         <w:b/>
         <w:sz w:val="20"/>
         <w:lang w:val="id-ID"/>
       </w:rPr>
-      <w:t>ddmmyy</w:t>
-    </w:r>
-    <w:proofErr w:type="spellEnd"/>
-    <w:r>
-      <w:rPr>
-        <w:b/>
-        <w:sz w:val="20"/>
-        <w:lang w:val="id-ID"/>
-      </w:rPr>
-      <w:t>/&lt;</w:t>
-    </w:r>
-    <w:proofErr w:type="spellStart"/>
-    <w:r>
-      <w:rPr>
-        <w:b/>
-        <w:sz w:val="20"/>
-        <w:lang w:val="id-ID"/>
-      </w:rPr>
-      <w:t>Initial</w:t>
-    </w:r>
-    <w:proofErr w:type="spellEnd"/>
-    <w:r>
-      <w:rPr>
-        <w:b/>
-        <w:sz w:val="20"/>
-        <w:lang w:val="id-ID"/>
-      </w:rPr>
-      <w:t>&gt;/&lt;</w:t>
-    </w:r>
-    <w:proofErr w:type="spellStart"/>
-    <w:r>
-      <w:rPr>
-        <w:b/>
-        <w:sz w:val="20"/>
-        <w:lang w:val="id-ID"/>
-      </w:rPr>
-      <w:t>Subject</w:t>
-    </w:r>
-    <w:proofErr w:type="spellEnd"/>
-    <w:r>
-      <w:rPr>
-        <w:b/>
-        <w:sz w:val="20"/>
-        <w:lang w:val="id-ID"/>
-      </w:rPr>
-      <w:t xml:space="preserve"> Code1[-</w:t>
-    </w:r>
-    <w:proofErr w:type="spellStart"/>
-    <w:r>
-      <w:rPr>
-        <w:b/>
-        <w:sz w:val="20"/>
-        <w:lang w:val="id-ID"/>
-      </w:rPr>
-      <w:t>Subject</w:t>
-    </w:r>
-    <w:proofErr w:type="spellEnd"/>
-    <w:r>
-      <w:rPr>
-        <w:b/>
-        <w:sz w:val="20"/>
-        <w:lang w:val="id-ID"/>
-      </w:rPr>
-      <w:t xml:space="preserve"> Code2]&gt;/&lt;Soal99[-99]X&gt;</w:t>
+      <w:t>ddmmyy/&lt;Initial&gt;/&lt;Subject Code1[-Subject Code2]&gt;/&lt;Soal99[-99]X&gt;</w:t>
     </w:r>
     <w:r>
       <w:rPr>
@@ -1637,7 +1619,7 @@
 </file>
 
 <file path=word/numbering.xml><?xml version="1.0" encoding="utf-8"?>
-<w:numbering xmlns:wpc="http://schemas.microsoft.com/office/word/2010/wordprocessingCanvas" xmlns:cx="http://schemas.microsoft.com/office/drawing/2014/chartex" xmlns:cx1="http://schemas.microsoft.com/office/drawing/2015/9/8/chartex" xmlns:cx2="http://schemas.microsoft.com/office/drawing/2015/10/21/chartex" xmlns:cx3="http://schemas.microsoft.com/office/drawing/2016/5/9/chartex" xmlns:cx4="http://schemas.microsoft.com/office/drawing/2016/5/10/chartex" xmlns:cx5="http://schemas.microsoft.com/office/drawing/2016/5/11/chartex" xmlns:cx6="http://schemas.microsoft.com/office/drawing/2016/5/12/chartex" xmlns:cx7="http://schemas.microsoft.com/office/drawing/2016/5/13/chartex" xmlns:cx8="http://schemas.microsoft.com/office/drawing/2016/5/14/chartex" xmlns:mc="http://schemas.openxmlformats.org/markup-compatibility/2006" xmlns:aink="http://schemas.microsoft.com/office/drawing/2016/ink" xmlns:am3d="http://schemas.microsoft.com/office/drawing/2017/model3d" xmlns:o="urn:schemas-microsoft-com:office:office" xmlns:r="http://schemas.openxmlformats.org/officeDocument/2006/relationships" xmlns:m="http://schemas.openxmlformats.org/officeDocument/2006/math" xmlns:v="urn:schemas-microsoft-com:vml" xmlns:wp14="http://schemas.microsoft.com/office/word/2010/wordprocessingDrawing" xmlns:wp="http://schemas.openxmlformats.org/drawingml/2006/wordprocessingDrawing" xmlns:w10="urn:schemas-microsoft-com:office:word" xmlns:w="http://schemas.openxmlformats.org/wordprocessingml/2006/main" xmlns:w14="http://schemas.microsoft.com/office/word/2010/wordml" xmlns:w15="http://schemas.microsoft.com/office/word/2012/wordml" xmlns:w16cex="http://schemas.microsoft.com/office/word/2018/wordml/cex" xmlns:w16cid="http://schemas.microsoft.com/office/word/2016/wordml/cid" xmlns:w16="http://schemas.microsoft.com/office/word/2018/wordml" xmlns:w16se="http://schemas.microsoft.com/office/word/2015/wordml/symex" xmlns:wpg="http://schemas.microsoft.com/office/word/2010/wordprocessingGroup" xmlns:wpi="http://schemas.microsoft.com/office/word/2010/wordprocessingInk" xmlns:wne="http://schemas.microsoft.com/office/word/2006/wordml" xmlns:wps="http://schemas.microsoft.com/office/word/2010/wordprocessingShape" mc:Ignorable="w14 w15 w16se w16cid w16 w16cex wp14">
+<w:numbering xmlns:wpc="http://schemas.microsoft.com/office/word/2010/wordprocessingCanvas" xmlns:cx="http://schemas.microsoft.com/office/drawing/2014/chartex" xmlns:cx1="http://schemas.microsoft.com/office/drawing/2015/9/8/chartex" xmlns:cx2="http://schemas.microsoft.com/office/drawing/2015/10/21/chartex" xmlns:cx3="http://schemas.microsoft.com/office/drawing/2016/5/9/chartex" xmlns:cx4="http://schemas.microsoft.com/office/drawing/2016/5/10/chartex" xmlns:cx5="http://schemas.microsoft.com/office/drawing/2016/5/11/chartex" xmlns:cx6="http://schemas.microsoft.com/office/drawing/2016/5/12/chartex" xmlns:cx7="http://schemas.microsoft.com/office/drawing/2016/5/13/chartex" xmlns:cx8="http://schemas.microsoft.com/office/drawing/2016/5/14/chartex" xmlns:mc="http://schemas.openxmlformats.org/markup-compatibility/2006" xmlns:aink="http://schemas.microsoft.com/office/drawing/2016/ink" xmlns:am3d="http://schemas.microsoft.com/office/drawing/2017/model3d" xmlns:o="urn:schemas-microsoft-com:office:office" xmlns:r="http://schemas.openxmlformats.org/officeDocument/2006/relationships" xmlns:m="http://schemas.openxmlformats.org/officeDocument/2006/math" xmlns:v="urn:schemas-microsoft-com:vml" xmlns:wp14="http://schemas.microsoft.com/office/word/2010/wordprocessingDrawing" xmlns:wp="http://schemas.openxmlformats.org/drawingml/2006/wordprocessingDrawing" xmlns:w10="urn:schemas-microsoft-com:office:word" xmlns:w="http://schemas.openxmlformats.org/wordprocessingml/2006/main" xmlns:w14="http://schemas.microsoft.com/office/word/2010/wordml" xmlns:w15="http://schemas.microsoft.com/office/word/2012/wordml" xmlns:w16cid="http://schemas.microsoft.com/office/word/2016/wordml/cid" xmlns:w16se="http://schemas.microsoft.com/office/word/2015/wordml/symex" xmlns:wpg="http://schemas.microsoft.com/office/word/2010/wordprocessingGroup" xmlns:wpi="http://schemas.microsoft.com/office/word/2010/wordprocessingInk" xmlns:wne="http://schemas.microsoft.com/office/word/2006/wordml" xmlns:wps="http://schemas.microsoft.com/office/word/2010/wordprocessingShape" mc:Ignorable="w14 w15 w16se w16cid wp14">
   <w:abstractNum w:abstractNumId="0" w15:restartNumberingAfterBreak="0">
     <w:nsid w:val="02D71FB7"/>
     <w:multiLevelType w:val="hybridMultilevel"/>
@@ -4328,7 +4310,7 @@
 </file>
 
 <file path=word/styles.xml><?xml version="1.0" encoding="utf-8"?>
-<w:styles xmlns:mc="http://schemas.openxmlformats.org/markup-compatibility/2006" xmlns:r="http://schemas.openxmlformats.org/officeDocument/2006/relationships" xmlns:w="http://schemas.openxmlformats.org/wordprocessingml/2006/main" xmlns:w14="http://schemas.microsoft.com/office/word/2010/wordml" xmlns:w15="http://schemas.microsoft.com/office/word/2012/wordml" xmlns:w16cex="http://schemas.microsoft.com/office/word/2018/wordml/cex" xmlns:w16cid="http://schemas.microsoft.com/office/word/2016/wordml/cid" xmlns:w16="http://schemas.microsoft.com/office/word/2018/wordml" xmlns:w16se="http://schemas.microsoft.com/office/word/2015/wordml/symex" mc:Ignorable="w14 w15 w16se w16cid w16 w16cex">
+<w:styles xmlns:mc="http://schemas.openxmlformats.org/markup-compatibility/2006" xmlns:r="http://schemas.openxmlformats.org/officeDocument/2006/relationships" xmlns:w="http://schemas.openxmlformats.org/wordprocessingml/2006/main" xmlns:w14="http://schemas.microsoft.com/office/word/2010/wordml" xmlns:w15="http://schemas.microsoft.com/office/word/2012/wordml" xmlns:w16cid="http://schemas.microsoft.com/office/word/2016/wordml/cid" xmlns:w16se="http://schemas.microsoft.com/office/word/2015/wordml/symex" mc:Ignorable="w14 w15 w16se w16cid">
   <w:docDefaults>
     <w:rPrDefault>
       <w:rPr>
@@ -5234,6 +5216,29 @@
       <w:lang w:eastAsia="ja-JP"/>
     </w:rPr>
   </w:style>
+  <w:style w:type="character" w:styleId="Hyperlink">
+    <w:name w:val="Hyperlink"/>
+    <w:basedOn w:val="DefaultParagraphFont"/>
+    <w:uiPriority w:val="99"/>
+    <w:unhideWhenUsed/>
+    <w:rsid w:val="00B23BC8"/>
+    <w:rPr>
+      <w:color w:val="D2611C" w:themeColor="hyperlink"/>
+      <w:u w:val="single"/>
+    </w:rPr>
+  </w:style>
+  <w:style w:type="character" w:styleId="UnresolvedMention">
+    <w:name w:val="Unresolved Mention"/>
+    <w:basedOn w:val="DefaultParagraphFont"/>
+    <w:uiPriority w:val="99"/>
+    <w:semiHidden/>
+    <w:unhideWhenUsed/>
+    <w:rsid w:val="00B23BC8"/>
+    <w:rPr>
+      <w:color w:val="605E5C"/>
+      <w:shd w:val="clear" w:color="auto" w:fill="E1DFDD"/>
+    </w:rPr>
+  </w:style>
 </w:styles>
 </file>
 
@@ -5525,7 +5530,7 @@
 </file>
 
 <file path=customXml/itemProps1.xml><?xml version="1.0" encoding="utf-8"?>
-<ds:datastoreItem xmlns:ds="http://schemas.openxmlformats.org/officeDocument/2006/customXml" ds:itemID="{46605DC3-6833-4268-9731-B54B3E01ADBB}">
+<ds:datastoreItem xmlns:ds="http://schemas.openxmlformats.org/officeDocument/2006/customXml" ds:itemID="{FB76E0BF-E94D-499D-B23B-4C90398DE493}">
   <ds:schemaRefs>
     <ds:schemaRef ds:uri="http://schemas.openxmlformats.org/officeDocument/2006/bibliography"/>
   </ds:schemaRefs>

</xml_diff>